<commit_message>
Fixed #485 Add support for colgroup tag in HTML table.
</commit_message>
<xml_diff>
--- a/tests/org.obeonetwork.m2doc.html.tests/resources/m2DocHtmlServices/bug517/bug517-expected-generation.docx
+++ b/tests/org.obeonetwork.m2doc.html.tests/resources/m2DocHtmlServices/bug517/bug517-expected-generation.docx
@@ -37,6 +37,9 @@
       </w:tblPr>
       <w:tr>
         <w:tc>
+          <w:tcPr>
+            <w:tcW w:type="dxa" w:w="2500"/>
+          </w:tcPr>
           <w:p>
             <w:pPr>
               <w:spacing w:before="0" w:after="0"/>
@@ -53,11 +56,19 @@
           </w:p>
         </w:tc>
         <w:tc>
-          <w:p>
-            <w:pPr>
-              <w:spacing w:before="0" w:after="0"/>
-            </w:pPr>
-            <w:r>
+          <w:tcPr>
+            <w:tcW w:type="dxa" w:w="2500"/>
+          </w:tcPr>
+          <w:p>
+            <w:pPr>
+              <w:spacing w:before="0" w:after="0"/>
+            </w:pPr>
+            <w:r>
+              <w:rPr>
+                <w:b w:val="off"/>
+                <w:i w:val="off"/>
+                <w:strike w:val="off"/>
+              </w:rPr>
               <w:t xml:space="preserve"> Right cell Example text 1</w:t>
             </w:r>
           </w:p>
@@ -65,6 +76,9 @@
       </w:tr>
       <w:tr>
         <w:tc>
+          <w:tcPr>
+            <w:tcW w:type="dxa" w:w="2500"/>
+          </w:tcPr>
           <w:p>
             <w:pPr>
               <w:spacing w:before="0" w:after="0"/>
@@ -81,11 +95,19 @@
           </w:p>
         </w:tc>
         <w:tc>
-          <w:p>
-            <w:pPr>
-              <w:spacing w:before="0" w:after="0"/>
-            </w:pPr>
-            <w:r>
+          <w:tcPr>
+            <w:tcW w:type="dxa" w:w="2500"/>
+          </w:tcPr>
+          <w:p>
+            <w:pPr>
+              <w:spacing w:before="0" w:after="0"/>
+            </w:pPr>
+            <w:r>
+              <w:rPr>
+                <w:b w:val="off"/>
+                <w:i w:val="off"/>
+                <w:strike w:val="off"/>
+              </w:rPr>
               <w:t xml:space="preserve"> Right cell text 2</w:t>
             </w:r>
           </w:p>
@@ -93,6 +115,9 @@
       </w:tr>
       <w:tr>
         <w:tc>
+          <w:tcPr>
+            <w:tcW w:type="dxa" w:w="2500"/>
+          </w:tcPr>
           <w:p>
             <w:pPr>
               <w:spacing w:before="0" w:after="0"/>
@@ -109,11 +134,19 @@
           </w:p>
         </w:tc>
         <w:tc>
-          <w:p>
-            <w:pPr>
-              <w:spacing w:before="0" w:after="0"/>
-            </w:pPr>
-            <w:r>
+          <w:tcPr>
+            <w:tcW w:type="dxa" w:w="2500"/>
+          </w:tcPr>
+          <w:p>
+            <w:pPr>
+              <w:spacing w:before="0" w:after="0"/>
+            </w:pPr>
+            <w:r>
+              <w:rPr>
+                <w:b w:val="off"/>
+                <w:i w:val="off"/>
+                <w:strike w:val="off"/>
+              </w:rPr>
               <w:t xml:space="preserve"> Right cell Example text 3</w:t>
             </w:r>
           </w:p>
@@ -121,6 +154,9 @@
       </w:tr>
       <w:tr>
         <w:tc>
+          <w:tcPr>
+            <w:tcW w:type="dxa" w:w="2500"/>
+          </w:tcPr>
           <w:p>
             <w:pPr>
               <w:spacing w:before="0" w:after="0"/>
@@ -137,11 +173,19 @@
           </w:p>
         </w:tc>
         <w:tc>
-          <w:p>
-            <w:pPr>
-              <w:spacing w:before="0" w:after="0"/>
-            </w:pPr>
-            <w:r>
+          <w:tcPr>
+            <w:tcW w:type="dxa" w:w="2500"/>
+          </w:tcPr>
+          <w:p>
+            <w:pPr>
+              <w:spacing w:before="0" w:after="0"/>
+            </w:pPr>
+            <w:r>
+              <w:rPr>
+                <w:b w:val="off"/>
+                <w:i w:val="off"/>
+                <w:strike w:val="off"/>
+              </w:rPr>
               <w:t xml:space="preserve"> Right cell text 4</w:t>
             </w:r>
           </w:p>
@@ -149,6 +193,9 @@
       </w:tr>
       <w:tr>
         <w:tc>
+          <w:tcPr>
+            <w:tcW w:type="dxa" w:w="2500"/>
+          </w:tcPr>
           <w:p>
             <w:pPr>
               <w:spacing w:before="0" w:after="0"/>
@@ -165,11 +212,19 @@
           </w:p>
         </w:tc>
         <w:tc>
-          <w:p>
-            <w:pPr>
-              <w:spacing w:before="0" w:after="0"/>
-            </w:pPr>
-            <w:r>
+          <w:tcPr>
+            <w:tcW w:type="dxa" w:w="2500"/>
+          </w:tcPr>
+          <w:p>
+            <w:pPr>
+              <w:spacing w:before="0" w:after="0"/>
+            </w:pPr>
+            <w:r>
+              <w:rPr>
+                <w:b w:val="off"/>
+                <w:i w:val="off"/>
+                <w:strike w:val="off"/>
+              </w:rPr>
               <w:t xml:space="preserve"> Right cell Example text 5</w:t>
             </w:r>
           </w:p>
@@ -177,6 +232,9 @@
       </w:tr>
       <w:tr>
         <w:tc>
+          <w:tcPr>
+            <w:tcW w:type="dxa" w:w="2500"/>
+          </w:tcPr>
           <w:p>
             <w:pPr>
               <w:spacing w:before="0" w:after="0"/>
@@ -193,11 +251,19 @@
           </w:p>
         </w:tc>
         <w:tc>
-          <w:p>
-            <w:pPr>
-              <w:spacing w:before="0" w:after="0"/>
-            </w:pPr>
-            <w:r>
+          <w:tcPr>
+            <w:tcW w:type="dxa" w:w="2500"/>
+          </w:tcPr>
+          <w:p>
+            <w:pPr>
+              <w:spacing w:before="0" w:after="0"/>
+            </w:pPr>
+            <w:r>
+              <w:rPr>
+                <w:b w:val="off"/>
+                <w:i w:val="off"/>
+                <w:strike w:val="off"/>
+              </w:rPr>
               <w:t xml:space="preserve"> Right cell text 6</w:t>
             </w:r>
           </w:p>

</xml_diff>